<commit_message>
Started on the report
</commit_message>
<xml_diff>
--- a/Project3_report.docx
+++ b/Project3_report.docx
@@ -1,6 +1,6 @@
 
 <file path=word/document.xml><?xml version="1.0" encoding="utf-8"?>
-<w:document xmlns:wpc="http://schemas.microsoft.com/office/word/2010/wordprocessingCanvas" xmlns:cx="http://schemas.microsoft.com/office/drawing/2014/chartex" xmlns:cx1="http://schemas.microsoft.com/office/drawing/2015/9/8/chartex" xmlns:mc="http://schemas.openxmlformats.org/markup-compatibility/2006" xmlns:o="urn:schemas-microsoft-com:office:office" xmlns:r="http://schemas.openxmlformats.org/officeDocument/2006/relationships" xmlns:m="http://schemas.openxmlformats.org/officeDocument/2006/math" xmlns:v="urn:schemas-microsoft-com:vml" xmlns:wp14="http://schemas.microsoft.com/office/word/2010/wordprocessingDrawing" xmlns:wp="http://schemas.openxmlformats.org/drawingml/2006/wordprocessingDrawing" xmlns:w10="urn:schemas-microsoft-com:office:word" xmlns:w="http://schemas.openxmlformats.org/wordprocessingml/2006/main" xmlns:w14="http://schemas.microsoft.com/office/word/2010/wordml" xmlns:w15="http://schemas.microsoft.com/office/word/2012/wordml" xmlns:w16se="http://schemas.microsoft.com/office/word/2015/wordml/symex" xmlns:wpg="http://schemas.microsoft.com/office/word/2010/wordprocessingGroup" xmlns:wpi="http://schemas.microsoft.com/office/word/2010/wordprocessingInk" xmlns:wne="http://schemas.microsoft.com/office/word/2006/wordml" xmlns:wps="http://schemas.microsoft.com/office/word/2010/wordprocessingShape" mc:Ignorable="w14 w15 w16se wp14">
+<w:document xmlns:wpc="http://schemas.microsoft.com/office/word/2010/wordprocessingCanvas" xmlns:mo="http://schemas.microsoft.com/office/mac/office/2008/main" xmlns:mc="http://schemas.openxmlformats.org/markup-compatibility/2006" xmlns:mv="urn:schemas-microsoft-com:mac:vml" xmlns:o="urn:schemas-microsoft-com:office:office" xmlns:r="http://schemas.openxmlformats.org/officeDocument/2006/relationships" xmlns:m="http://schemas.openxmlformats.org/officeDocument/2006/math" xmlns:v="urn:schemas-microsoft-com:vml" xmlns:wp14="http://schemas.microsoft.com/office/word/2010/wordprocessingDrawing" xmlns:wp="http://schemas.openxmlformats.org/drawingml/2006/wordprocessingDrawing" xmlns:w10="urn:schemas-microsoft-com:office:word" xmlns:w="http://schemas.openxmlformats.org/wordprocessingml/2006/main" xmlns:w14="http://schemas.microsoft.com/office/word/2010/wordml" xmlns:w15="http://schemas.microsoft.com/office/word/2012/wordml" xmlns:wpg="http://schemas.microsoft.com/office/word/2010/wordprocessingGroup" xmlns:wpi="http://schemas.microsoft.com/office/word/2010/wordprocessingInk" xmlns:wne="http://schemas.microsoft.com/office/word/2006/wordml" xmlns:wps="http://schemas.microsoft.com/office/word/2010/wordprocessingShape" mc:Ignorable="w14 w15 wp14">
   <w:body>
     <w:p>
       <w:pPr>
@@ -100,23 +100,46 @@
     </w:p>
     <w:p>
       <w:pPr>
-        <w:pStyle w:val="ListParagraph"/>
-        <w:numPr>
-          <w:ilvl w:val="0"/>
-          <w:numId w:val="11"/>
-        </w:numPr>
         <w:jc w:val="center"/>
+        <w:rPr>
+          <w:b/>
+          <w:sz w:val="32"/>
+        </w:rPr>
+      </w:pPr>
+    </w:p>
+    <w:p>
+      <w:pPr>
+        <w:jc w:val="center"/>
+        <w:rPr>
+          <w:rFonts w:ascii="Times New Roman" w:eastAsia="Times New Roman" w:hAnsi="Times New Roman" w:cs="Times New Roman"/>
+          <w:szCs w:val="24"/>
+        </w:rPr>
+      </w:pPr>
+    </w:p>
+    <w:p>
+      <w:pPr>
+        <w:jc w:val="center"/>
+        <w:rPr>
+          <w:rFonts w:ascii="Verdana" w:eastAsia="Times New Roman" w:hAnsi="Verdana" w:cs="Times New Roman"/>
+          <w:color w:val="000000"/>
+          <w:sz w:val="18"/>
+          <w:szCs w:val="18"/>
+          <w:shd w:val="clear" w:color="auto" w:fill="FFFFFF"/>
+        </w:rPr>
+      </w:pPr>
+      <w:r>
         <w:rPr>
           <w:sz w:val="20"/>
           <w:szCs w:val="20"/>
         </w:rPr>
-      </w:pPr>
+        <w:t>1</w:t>
+      </w:r>
       <w:r>
         <w:rPr>
           <w:sz w:val="20"/>
           <w:szCs w:val="20"/>
         </w:rPr>
-        <w:t>Name</w:t>
+        <w:t>. Name</w:t>
       </w:r>
       <w:r>
         <w:rPr>
@@ -124,6 +147,7 @@
           <w:szCs w:val="20"/>
         </w:rPr>
         <w:tab/>
+        <w:t xml:space="preserve">   Andrew Durden</w:t>
       </w:r>
       <w:r>
         <w:rPr>
@@ -159,36 +183,68 @@
           <w:sz w:val="20"/>
           <w:szCs w:val="20"/>
         </w:rPr>
-        <w:tab/>
+        <w:t>81</w:t>
       </w:r>
       <w:r>
         <w:rPr>
           <w:sz w:val="20"/>
           <w:szCs w:val="20"/>
         </w:rPr>
+        <w:t>-----------</w:t>
+      </w:r>
+      <w:r>
+        <w:rPr>
+          <w:sz w:val="20"/>
+          <w:szCs w:val="20"/>
+        </w:rPr>
         <w:tab/>
+      </w:r>
+      <w:r>
+        <w:rPr>
+          <w:sz w:val="20"/>
+          <w:szCs w:val="20"/>
+        </w:rPr>
         <w:t>CRN</w:t>
+      </w:r>
+      <w:r>
+        <w:rPr>
+          <w:sz w:val="20"/>
+          <w:szCs w:val="20"/>
+        </w:rPr>
+        <w:t xml:space="preserve"> </w:t>
+      </w:r>
+      <w:r>
+        <w:rPr>
+          <w:rFonts w:ascii="Verdana" w:eastAsia="Times New Roman" w:hAnsi="Verdana" w:cs="Times New Roman"/>
+          <w:color w:val="000000"/>
+          <w:sz w:val="18"/>
+          <w:szCs w:val="18"/>
+          <w:shd w:val="clear" w:color="auto" w:fill="FFFFFF"/>
+        </w:rPr>
+        <w:t>25654</w:t>
       </w:r>
     </w:p>
     <w:p>
       <w:pPr>
-        <w:pStyle w:val="ListParagraph"/>
-        <w:numPr>
-          <w:ilvl w:val="0"/>
-          <w:numId w:val="11"/>
-        </w:numPr>
         <w:jc w:val="center"/>
+        <w:rPr>
+          <w:rFonts w:ascii="Times New Roman" w:eastAsia="Times New Roman" w:hAnsi="Times New Roman" w:cs="Times New Roman"/>
+          <w:szCs w:val="24"/>
+        </w:rPr>
+      </w:pPr>
+      <w:r>
         <w:rPr>
           <w:sz w:val="20"/>
           <w:szCs w:val="20"/>
         </w:rPr>
-      </w:pPr>
+        <w:t>2</w:t>
+      </w:r>
       <w:r>
         <w:rPr>
           <w:sz w:val="20"/>
           <w:szCs w:val="20"/>
         </w:rPr>
-        <w:t>Name</w:t>
+        <w:t>. Name</w:t>
       </w:r>
       <w:r>
         <w:rPr>
@@ -196,6 +252,7 @@
           <w:szCs w:val="20"/>
         </w:rPr>
         <w:tab/>
+        <w:t xml:space="preserve">   Carter Hart</w:t>
       </w:r>
       <w:r>
         <w:rPr>
@@ -225,6 +282,7 @@
           <w:szCs w:val="20"/>
         </w:rPr>
         <w:tab/>
+        <w:t>810158526</w:t>
       </w:r>
       <w:r>
         <w:rPr>
@@ -232,35 +290,48 @@
           <w:szCs w:val="20"/>
         </w:rPr>
         <w:tab/>
-      </w:r>
+        <w:t xml:space="preserve">CRN </w:t>
+      </w:r>
+      <w:r>
+        <w:rPr>
+          <w:rFonts w:ascii="Verdana" w:eastAsia="Times New Roman" w:hAnsi="Verdana" w:cs="Times New Roman"/>
+          <w:color w:val="000000"/>
+          <w:sz w:val="18"/>
+          <w:szCs w:val="18"/>
+          <w:shd w:val="clear" w:color="auto" w:fill="FFFFFF"/>
+        </w:rPr>
+        <w:t>25654</w:t>
+      </w:r>
+    </w:p>
+    <w:p>
+      <w:pPr>
+        <w:jc w:val="center"/>
+        <w:rPr>
+          <w:rFonts w:ascii="Times New Roman" w:eastAsia="Times New Roman" w:hAnsi="Times New Roman" w:cs="Times New Roman"/>
+          <w:szCs w:val="24"/>
+        </w:rPr>
+      </w:pPr>
       <w:r>
         <w:rPr>
           <w:sz w:val="20"/>
           <w:szCs w:val="20"/>
         </w:rPr>
-        <w:tab/>
-        <w:t>CRN</w:t>
-      </w:r>
-    </w:p>
-    <w:p>
-      <w:pPr>
-        <w:pStyle w:val="ListParagraph"/>
-        <w:numPr>
-          <w:ilvl w:val="0"/>
-          <w:numId w:val="11"/>
-        </w:numPr>
-        <w:jc w:val="center"/>
+        <w:t>3. Name</w:t>
+      </w:r>
+      <w:r>
         <w:rPr>
           <w:sz w:val="20"/>
           <w:szCs w:val="20"/>
         </w:rPr>
-      </w:pPr>
+        <w:tab/>
+        <w:t xml:space="preserve">   Connor Kirk</w:t>
+      </w:r>
       <w:r>
         <w:rPr>
           <w:sz w:val="20"/>
           <w:szCs w:val="20"/>
         </w:rPr>
-        <w:t>Name</w:t>
+        <w:tab/>
       </w:r>
       <w:r>
         <w:rPr>
@@ -275,6 +346,7 @@
           <w:szCs w:val="20"/>
         </w:rPr>
         <w:tab/>
+        <w:t>UGA ID</w:t>
       </w:r>
       <w:r>
         <w:rPr>
@@ -288,15 +360,14 @@
           <w:sz w:val="20"/>
           <w:szCs w:val="20"/>
         </w:rPr>
-        <w:tab/>
-        <w:t>UGA ID</w:t>
+        <w:t>81</w:t>
       </w:r>
       <w:r>
         <w:rPr>
           <w:sz w:val="20"/>
           <w:szCs w:val="20"/>
         </w:rPr>
-        <w:tab/>
+        <w:t>-----------</w:t>
       </w:r>
       <w:r>
         <w:rPr>
@@ -310,8 +381,24 @@
           <w:sz w:val="20"/>
           <w:szCs w:val="20"/>
         </w:rPr>
-        <w:tab/>
         <w:t>CRN</w:t>
+      </w:r>
+      <w:r>
+        <w:rPr>
+          <w:sz w:val="20"/>
+          <w:szCs w:val="20"/>
+        </w:rPr>
+        <w:t xml:space="preserve"> </w:t>
+      </w:r>
+      <w:r>
+        <w:rPr>
+          <w:rFonts w:ascii="Verdana" w:eastAsia="Times New Roman" w:hAnsi="Verdana" w:cs="Times New Roman"/>
+          <w:color w:val="000000"/>
+          <w:sz w:val="18"/>
+          <w:szCs w:val="18"/>
+          <w:shd w:val="clear" w:color="auto" w:fill="FFFFFF"/>
+        </w:rPr>
+        <w:t>25654</w:t>
       </w:r>
     </w:p>
     <w:p>
@@ -355,6 +442,7 @@
           <w:szCs w:val="32"/>
           <w:lang w:eastAsia="zh-CN"/>
         </w:rPr>
+        <w:lastRenderedPageBreak/>
         <w:t>Introduction</w:t>
       </w:r>
     </w:p>
@@ -374,7 +462,247 @@
           <w:szCs w:val="24"/>
           <w:lang w:eastAsia="zh-CN"/>
         </w:rPr>
-        <w:t>In this section, you should describe the objective of this project, and briefly introduce the experiment and this report contents.</w:t>
+        <w:t>The objective of this Project was to empirically measure the complexity of sorting algorithms described by math in the field of Computer Science.</w:t>
+      </w:r>
+      <w:r>
+        <w:rPr>
+          <w:rFonts w:ascii="Times New Roman" w:eastAsia="SimSun" w:hAnsi="Times New Roman" w:cs="Times New Roman"/>
+          <w:szCs w:val="24"/>
+          <w:lang w:eastAsia="zh-CN"/>
+        </w:rPr>
+        <w:t xml:space="preserve"> </w:t>
+      </w:r>
+      <w:r>
+        <w:rPr>
+          <w:rFonts w:ascii="Times New Roman" w:eastAsia="SimSun" w:hAnsi="Times New Roman" w:cs="Times New Roman"/>
+          <w:szCs w:val="24"/>
+          <w:lang w:eastAsia="zh-CN"/>
+        </w:rPr>
+        <w:t>By using these sorting algorithms on sufficiently large</w:t>
+      </w:r>
+      <w:r>
+        <w:rPr>
+          <w:rFonts w:ascii="Times New Roman" w:eastAsia="SimSun" w:hAnsi="Times New Roman" w:cs="Times New Roman"/>
+          <w:szCs w:val="24"/>
+          <w:lang w:eastAsia="zh-CN"/>
+        </w:rPr>
+        <w:t xml:space="preserve"> or small</w:t>
+      </w:r>
+      <w:r>
+        <w:rPr>
+          <w:rFonts w:ascii="Times New Roman" w:eastAsia="SimSun" w:hAnsi="Times New Roman" w:cs="Times New Roman"/>
+          <w:szCs w:val="24"/>
+          <w:lang w:eastAsia="zh-CN"/>
+        </w:rPr>
+        <w:t xml:space="preserve"> data</w:t>
+      </w:r>
+      <w:r>
+        <w:rPr>
+          <w:rFonts w:ascii="Times New Roman" w:eastAsia="SimSun" w:hAnsi="Times New Roman" w:cs="Times New Roman"/>
+          <w:szCs w:val="24"/>
+          <w:lang w:eastAsia="zh-CN"/>
+        </w:rPr>
+        <w:t xml:space="preserve"> sets,</w:t>
+      </w:r>
+      <w:r>
+        <w:rPr>
+          <w:rFonts w:ascii="Times New Roman" w:eastAsia="SimSun" w:hAnsi="Times New Roman" w:cs="Times New Roman"/>
+          <w:szCs w:val="24"/>
+          <w:lang w:eastAsia="zh-CN"/>
+        </w:rPr>
+        <w:t xml:space="preserve"> we can understand Big-O notation as a real phenomenon </w:t>
+      </w:r>
+      <w:r>
+        <w:rPr>
+          <w:rFonts w:ascii="Times New Roman" w:eastAsia="SimSun" w:hAnsi="Times New Roman" w:cs="Times New Roman"/>
+          <w:szCs w:val="24"/>
+          <w:lang w:eastAsia="zh-CN"/>
+        </w:rPr>
+        <w:t>as well as observe the strengths and weaknesses of each algorithm with respect to time and space under various conditions.</w:t>
+      </w:r>
+    </w:p>
+    <w:p>
+      <w:pPr>
+        <w:spacing w:before="100" w:beforeAutospacing="1" w:after="100" w:afterAutospacing="1" w:line="240" w:lineRule="auto"/>
+        <w:ind w:left="720"/>
+        <w:rPr>
+          <w:rFonts w:ascii="Times New Roman" w:eastAsia="SimSun" w:hAnsi="Times New Roman" w:cs="Times New Roman"/>
+          <w:szCs w:val="24"/>
+          <w:lang w:eastAsia="zh-CN"/>
+        </w:rPr>
+      </w:pPr>
+      <w:r>
+        <w:rPr>
+          <w:rFonts w:ascii="Times New Roman" w:eastAsia="SimSun" w:hAnsi="Times New Roman" w:cs="Times New Roman"/>
+          <w:szCs w:val="24"/>
+          <w:lang w:eastAsia="zh-CN"/>
+        </w:rPr>
+        <w:t xml:space="preserve">The Experiment involves 6 sorting algorithms: </w:t>
+      </w:r>
+    </w:p>
+    <w:p>
+      <w:pPr>
+        <w:pStyle w:val="ListParagraph"/>
+        <w:numPr>
+          <w:ilvl w:val="0"/>
+          <w:numId w:val="15"/>
+        </w:numPr>
+        <w:spacing w:before="100" w:beforeAutospacing="1" w:after="100" w:afterAutospacing="1" w:line="240" w:lineRule="auto"/>
+        <w:rPr>
+          <w:rFonts w:ascii="Times New Roman" w:eastAsia="SimSun" w:hAnsi="Times New Roman" w:cs="Times New Roman"/>
+          <w:szCs w:val="24"/>
+          <w:lang w:eastAsia="zh-CN"/>
+        </w:rPr>
+      </w:pPr>
+      <w:r>
+        <w:rPr>
+          <w:rFonts w:ascii="Times New Roman" w:eastAsia="SimSun" w:hAnsi="Times New Roman" w:cs="Times New Roman"/>
+          <w:szCs w:val="24"/>
+          <w:lang w:eastAsia="zh-CN"/>
+        </w:rPr>
+        <w:t>Bubble Sort</w:t>
+      </w:r>
+    </w:p>
+    <w:p>
+      <w:pPr>
+        <w:pStyle w:val="ListParagraph"/>
+        <w:numPr>
+          <w:ilvl w:val="0"/>
+          <w:numId w:val="15"/>
+        </w:numPr>
+        <w:spacing w:before="100" w:beforeAutospacing="1" w:after="100" w:afterAutospacing="1" w:line="240" w:lineRule="auto"/>
+        <w:rPr>
+          <w:rFonts w:ascii="Times New Roman" w:eastAsia="SimSun" w:hAnsi="Times New Roman" w:cs="Times New Roman"/>
+          <w:szCs w:val="24"/>
+          <w:lang w:eastAsia="zh-CN"/>
+        </w:rPr>
+      </w:pPr>
+      <w:r>
+        <w:rPr>
+          <w:rFonts w:ascii="Times New Roman" w:eastAsia="SimSun" w:hAnsi="Times New Roman" w:cs="Times New Roman"/>
+          <w:szCs w:val="24"/>
+          <w:lang w:eastAsia="zh-CN"/>
+        </w:rPr>
+        <w:t>Insertion Sort</w:t>
+      </w:r>
+    </w:p>
+    <w:p>
+      <w:pPr>
+        <w:pStyle w:val="ListParagraph"/>
+        <w:numPr>
+          <w:ilvl w:val="0"/>
+          <w:numId w:val="15"/>
+        </w:numPr>
+        <w:spacing w:before="100" w:beforeAutospacing="1" w:after="100" w:afterAutospacing="1" w:line="240" w:lineRule="auto"/>
+        <w:rPr>
+          <w:rFonts w:ascii="Times New Roman" w:eastAsia="SimSun" w:hAnsi="Times New Roman" w:cs="Times New Roman"/>
+          <w:szCs w:val="24"/>
+          <w:lang w:eastAsia="zh-CN"/>
+        </w:rPr>
+      </w:pPr>
+      <w:r>
+        <w:rPr>
+          <w:rFonts w:ascii="Times New Roman" w:eastAsia="SimSun" w:hAnsi="Times New Roman" w:cs="Times New Roman"/>
+          <w:szCs w:val="24"/>
+          <w:lang w:eastAsia="zh-CN"/>
+        </w:rPr>
+        <w:t>Selection Sort</w:t>
+      </w:r>
+    </w:p>
+    <w:p>
+      <w:pPr>
+        <w:pStyle w:val="ListParagraph"/>
+        <w:numPr>
+          <w:ilvl w:val="0"/>
+          <w:numId w:val="15"/>
+        </w:numPr>
+        <w:spacing w:before="100" w:beforeAutospacing="1" w:after="100" w:afterAutospacing="1" w:line="240" w:lineRule="auto"/>
+        <w:rPr>
+          <w:rFonts w:ascii="Times New Roman" w:eastAsia="SimSun" w:hAnsi="Times New Roman" w:cs="Times New Roman"/>
+          <w:szCs w:val="24"/>
+          <w:lang w:eastAsia="zh-CN"/>
+        </w:rPr>
+      </w:pPr>
+      <w:r>
+        <w:rPr>
+          <w:rFonts w:ascii="Times New Roman" w:eastAsia="SimSun" w:hAnsi="Times New Roman" w:cs="Times New Roman"/>
+          <w:szCs w:val="24"/>
+          <w:lang w:eastAsia="zh-CN"/>
+        </w:rPr>
+        <w:t>Quick Sort</w:t>
+      </w:r>
+    </w:p>
+    <w:p>
+      <w:pPr>
+        <w:pStyle w:val="ListParagraph"/>
+        <w:numPr>
+          <w:ilvl w:val="0"/>
+          <w:numId w:val="15"/>
+        </w:numPr>
+        <w:spacing w:before="100" w:beforeAutospacing="1" w:after="100" w:afterAutospacing="1" w:line="240" w:lineRule="auto"/>
+        <w:rPr>
+          <w:rFonts w:ascii="Times New Roman" w:eastAsia="SimSun" w:hAnsi="Times New Roman" w:cs="Times New Roman"/>
+          <w:szCs w:val="24"/>
+          <w:lang w:eastAsia="zh-CN"/>
+        </w:rPr>
+      </w:pPr>
+      <w:r>
+        <w:rPr>
+          <w:rFonts w:ascii="Times New Roman" w:eastAsia="SimSun" w:hAnsi="Times New Roman" w:cs="Times New Roman"/>
+          <w:szCs w:val="24"/>
+          <w:lang w:eastAsia="zh-CN"/>
+        </w:rPr>
+        <w:t>Merge Sort</w:t>
+      </w:r>
+    </w:p>
+    <w:p>
+      <w:pPr>
+        <w:pStyle w:val="ListParagraph"/>
+        <w:numPr>
+          <w:ilvl w:val="0"/>
+          <w:numId w:val="15"/>
+        </w:numPr>
+        <w:spacing w:before="100" w:beforeAutospacing="1" w:after="100" w:afterAutospacing="1" w:line="240" w:lineRule="auto"/>
+        <w:rPr>
+          <w:rFonts w:ascii="Times New Roman" w:eastAsia="SimSun" w:hAnsi="Times New Roman" w:cs="Times New Roman"/>
+          <w:szCs w:val="24"/>
+          <w:lang w:eastAsia="zh-CN"/>
+        </w:rPr>
+      </w:pPr>
+      <w:r>
+        <w:rPr>
+          <w:rFonts w:ascii="Times New Roman" w:eastAsia="SimSun" w:hAnsi="Times New Roman" w:cs="Times New Roman"/>
+          <w:szCs w:val="24"/>
+          <w:lang w:eastAsia="zh-CN"/>
+        </w:rPr>
+        <w:t>Heap Sort</w:t>
+      </w:r>
+    </w:p>
+    <w:p>
+      <w:pPr>
+        <w:spacing w:before="100" w:beforeAutospacing="1" w:after="100" w:afterAutospacing="1" w:line="240" w:lineRule="auto"/>
+        <w:ind w:left="720"/>
+        <w:rPr>
+          <w:rFonts w:ascii="Times New Roman" w:eastAsia="SimSun" w:hAnsi="Times New Roman" w:cs="Times New Roman"/>
+          <w:szCs w:val="24"/>
+          <w:lang w:eastAsia="zh-CN"/>
+        </w:rPr>
+      </w:pPr>
+      <w:r>
+        <w:rPr>
+          <w:rFonts w:ascii="Times New Roman" w:eastAsia="SimSun" w:hAnsi="Times New Roman" w:cs="Times New Roman"/>
+          <w:szCs w:val="24"/>
+          <w:lang w:eastAsia="zh-CN"/>
+        </w:rPr>
+        <w:t xml:space="preserve">In the next section we will explore the theoretical pros and cons of these sorting algorithms. For the experiment, </w:t>
+      </w:r>
+      <w:r>
+        <w:rPr>
+          <w:rFonts w:ascii="Times New Roman" w:eastAsia="SimSun" w:hAnsi="Times New Roman" w:cs="Times New Roman"/>
+          <w:szCs w:val="24"/>
+          <w:lang w:eastAsia="zh-CN"/>
+        </w:rPr>
+        <w:t>we run 3 different data sets (sorted, random, or reversed) on each algorithm and calculate the elapsed time with 2 time stamps. This is repeated for different sample sizes (10, 100, 500, 1000, 10000, 20000, 100000, and 200000) to observe how these different algorithms scale with input size.</w:t>
       </w:r>
     </w:p>
     <w:p>
@@ -405,6 +733,19 @@
         </w:rPr>
         <w:t>Theoretical Analysis of Sorting algorithm</w:t>
       </w:r>
+      <w:r>
+        <w:rPr>
+          <w:rFonts w:ascii="Times New Roman" w:eastAsia="SimSun" w:hAnsi="Times New Roman" w:cs="Times New Roman"/>
+          <w:b/>
+          <w:bCs/>
+          <w:sz w:val="32"/>
+          <w:szCs w:val="32"/>
+          <w:lang w:eastAsia="zh-CN"/>
+        </w:rPr>
+        <w:t>s</w:t>
+      </w:r>
+      <w:bookmarkStart w:id="0" w:name="_GoBack"/>
+      <w:bookmarkEnd w:id="0"/>
     </w:p>
     <w:p>
       <w:pPr>
@@ -422,23 +763,39 @@
           <w:szCs w:val="24"/>
           <w:lang w:eastAsia="zh-CN"/>
         </w:rPr>
-        <w:t>In this section, you will provide an analysis of the complexity of</w:t>
-      </w:r>
-      <w:r>
-        <w:rPr>
-          <w:rFonts w:ascii="Times New Roman" w:eastAsia="SimSun" w:hAnsi="Times New Roman" w:cs="Times New Roman"/>
-          <w:szCs w:val="24"/>
-          <w:lang w:eastAsia="zh-CN"/>
-        </w:rPr>
-        <w:t xml:space="preserve"> each of</w:t>
-      </w:r>
-      <w:r>
-        <w:rPr>
-          <w:rFonts w:ascii="Times New Roman" w:eastAsia="SimSun" w:hAnsi="Times New Roman" w:cs="Times New Roman"/>
-          <w:szCs w:val="24"/>
-          <w:lang w:eastAsia="zh-CN"/>
-        </w:rPr>
-        <w:t xml:space="preserve"> the sorting algorithm in terms of time and number of comparisons on the different input types. At the end of this section you will also provide your expectations about the complexity for each algorithm and input type.</w:t>
+        <w:t>Sorting algorithms are described by their "Big-O" complexity, which is a measure of the rate of grown in complexity o</w:t>
+      </w:r>
+      <w:r>
+        <w:rPr>
+          <w:rFonts w:ascii="Times New Roman" w:eastAsia="SimSun" w:hAnsi="Times New Roman" w:cs="Times New Roman"/>
+          <w:szCs w:val="24"/>
+          <w:lang w:eastAsia="zh-CN"/>
+        </w:rPr>
+        <w:t xml:space="preserve">n input of size n. For example, a simple linear search of a list to find if an element is a member of the list is considered O(n). You might think that best case, we find that the element is the first member, which would only require 1 check, not n checks. </w:t>
+      </w:r>
+      <w:r>
+        <w:rPr>
+          <w:rFonts w:ascii="Times New Roman" w:eastAsia="SimSun" w:hAnsi="Times New Roman" w:cs="Times New Roman"/>
+          <w:szCs w:val="24"/>
+          <w:lang w:eastAsia="zh-CN"/>
+        </w:rPr>
+        <w:t>However,</w:t>
+      </w:r>
+      <w:r>
+        <w:rPr>
+          <w:rFonts w:ascii="Times New Roman" w:eastAsia="SimSun" w:hAnsi="Times New Roman" w:cs="Times New Roman"/>
+          <w:szCs w:val="24"/>
+          <w:lang w:eastAsia="zh-CN"/>
+        </w:rPr>
+        <w:t xml:space="preserve"> O(n)</w:t>
+      </w:r>
+      <w:r>
+        <w:rPr>
+          <w:rFonts w:ascii="Times New Roman" w:eastAsia="SimSun" w:hAnsi="Times New Roman" w:cs="Times New Roman"/>
+          <w:szCs w:val="24"/>
+          <w:lang w:eastAsia="zh-CN"/>
+        </w:rPr>
+        <w:t xml:space="preserve"> is the upper bound of complexity, meaning we have to consider the worst case in order to understand an algorithms Big-O complexity.</w:t>
       </w:r>
     </w:p>
     <w:p>
@@ -451,6 +808,117 @@
           <w:lang w:eastAsia="zh-CN"/>
         </w:rPr>
       </w:pPr>
+      <w:r>
+        <w:rPr>
+          <w:rFonts w:ascii="Times New Roman" w:eastAsia="SimSun" w:hAnsi="Times New Roman" w:cs="Times New Roman"/>
+          <w:szCs w:val="24"/>
+          <w:lang w:eastAsia="zh-CN"/>
+        </w:rPr>
+        <w:t>Bubble Sort, Insertion Sort, and Selection Sort are all considered to be O(n</w:t>
+      </w:r>
+      <w:r>
+        <w:rPr>
+          <w:rFonts w:ascii="Times New Roman" w:eastAsia="SimSun" w:hAnsi="Times New Roman" w:cs="Times New Roman"/>
+          <w:szCs w:val="24"/>
+          <w:vertAlign w:val="superscript"/>
+          <w:lang w:eastAsia="zh-CN"/>
+        </w:rPr>
+        <w:t>2</w:t>
+      </w:r>
+      <w:r>
+        <w:rPr>
+          <w:rFonts w:ascii="Times New Roman" w:eastAsia="SimSun" w:hAnsi="Times New Roman" w:cs="Times New Roman"/>
+          <w:szCs w:val="24"/>
+          <w:lang w:eastAsia="zh-CN"/>
+        </w:rPr>
+        <w:t>).</w:t>
+      </w:r>
+      <w:r>
+        <w:rPr>
+          <w:rFonts w:ascii="Times New Roman" w:eastAsia="SimSun" w:hAnsi="Times New Roman" w:cs="Times New Roman"/>
+          <w:szCs w:val="24"/>
+          <w:lang w:eastAsia="zh-CN"/>
+        </w:rPr>
+        <w:t xml:space="preserve"> This is because their sorting strategies do not take advantage of higher level data abstraction, but instead simply compare each element to every other element in order to figure out their order. For each element from 1 to n, we have to compare with each element 1 to n, and so their complexity is described as O(n</w:t>
+      </w:r>
+      <w:r>
+        <w:rPr>
+          <w:rFonts w:ascii="Times New Roman" w:eastAsia="SimSun" w:hAnsi="Times New Roman" w:cs="Times New Roman"/>
+          <w:szCs w:val="24"/>
+          <w:vertAlign w:val="superscript"/>
+          <w:lang w:eastAsia="zh-CN"/>
+        </w:rPr>
+        <w:t>2</w:t>
+      </w:r>
+      <w:r>
+        <w:rPr>
+          <w:rFonts w:ascii="Times New Roman" w:eastAsia="SimSun" w:hAnsi="Times New Roman" w:cs="Times New Roman"/>
+          <w:szCs w:val="24"/>
+          <w:lang w:eastAsia="zh-CN"/>
+        </w:rPr>
+        <w:t xml:space="preserve">). However, this analysis is simplified because </w:t>
+      </w:r>
+      <w:r>
+        <w:rPr>
+          <w:rFonts w:ascii="Times New Roman" w:eastAsia="SimSun" w:hAnsi="Times New Roman" w:cs="Times New Roman"/>
+          <w:szCs w:val="24"/>
+          <w:lang w:eastAsia="zh-CN"/>
+        </w:rPr>
+        <w:t>these algorithms still use small shortcuts to become more efficie</w:t>
+      </w:r>
+      <w:r>
+        <w:rPr>
+          <w:rFonts w:ascii="Times New Roman" w:eastAsia="SimSun" w:hAnsi="Times New Roman" w:cs="Times New Roman"/>
+          <w:szCs w:val="24"/>
+          <w:lang w:eastAsia="zh-CN"/>
+        </w:rPr>
+        <w:t>nt under certain special cases. For example, Bubble Sort is O(n</w:t>
+      </w:r>
+      <w:r>
+        <w:rPr>
+          <w:rFonts w:ascii="Times New Roman" w:eastAsia="SimSun" w:hAnsi="Times New Roman" w:cs="Times New Roman"/>
+          <w:szCs w:val="24"/>
+          <w:vertAlign w:val="superscript"/>
+          <w:lang w:eastAsia="zh-CN"/>
+        </w:rPr>
+        <w:t>2</w:t>
+      </w:r>
+      <w:r>
+        <w:rPr>
+          <w:rFonts w:ascii="Times New Roman" w:eastAsia="SimSun" w:hAnsi="Times New Roman" w:cs="Times New Roman"/>
+          <w:szCs w:val="24"/>
+          <w:lang w:eastAsia="zh-CN"/>
+        </w:rPr>
+        <w:t>) in its worst case, but best case (already sorted), no swaps have taken place and so fall under O(n), much better than Quick Sort, who's best case is O(n log n) complexity.</w:t>
+      </w:r>
+    </w:p>
+    <w:p>
+      <w:pPr>
+        <w:spacing w:beforeAutospacing="1" w:after="0" w:afterAutospacing="1" w:line="240" w:lineRule="auto"/>
+        <w:ind w:left="720"/>
+        <w:rPr>
+          <w:rFonts w:ascii="Times New Roman" w:eastAsia="SimSun" w:hAnsi="Times New Roman" w:cs="Times New Roman"/>
+          <w:szCs w:val="24"/>
+          <w:lang w:eastAsia="zh-CN"/>
+        </w:rPr>
+      </w:pPr>
+      <w:r>
+        <w:rPr>
+          <w:rFonts w:ascii="Times New Roman" w:eastAsia="SimSun" w:hAnsi="Times New Roman" w:cs="Times New Roman"/>
+          <w:szCs w:val="24"/>
+          <w:lang w:eastAsia="zh-CN"/>
+        </w:rPr>
+        <w:t xml:space="preserve">Quick Sort, Merge Sort, and Heap Sort all have average case O(n log n) complexity, which makes them more desirable in most cases. This efficiency comes at a cost, however, because they exploit data structures or logical abstraction to preform quickly, however this typically takes more memory. For example, Merge Sort involves splitting </w:t>
+      </w:r>
+      <w:r>
+        <w:rPr>
+          <w:rFonts w:ascii="Times New Roman" w:eastAsia="SimSun" w:hAnsi="Times New Roman" w:cs="Times New Roman"/>
+          <w:szCs w:val="24"/>
+          <w:lang w:eastAsia="zh-CN"/>
+        </w:rPr>
+        <w:lastRenderedPageBreak/>
+        <w:t>up an array into bits and then merging them together in order. However, in the best case scenario, this takes an addition n places in memory. In contrast, Heap Sort does not use more space, but the list must already be a heap data structure which comes with computational overhead.</w:t>
+      </w:r>
     </w:p>
     <w:p>
       <w:pPr>
@@ -487,13 +955,15 @@
         <w:ind w:left="720"/>
         <w:rPr>
           <w:rFonts w:ascii="Times New Roman" w:eastAsia="SimSun" w:hAnsi="Times New Roman" w:cs="Times New Roman"/>
-          <w:szCs w:val="24"/>
-          <w:lang w:eastAsia="zh-CN"/>
-        </w:rPr>
-      </w:pPr>
-      <w:r>
-        <w:rPr>
-          <w:rFonts w:ascii="Times New Roman" w:eastAsia="SimSun" w:hAnsi="Times New Roman" w:cs="Times New Roman"/>
+          <w:color w:val="A6A6A6" w:themeColor="background1" w:themeShade="A6"/>
+          <w:szCs w:val="24"/>
+          <w:lang w:eastAsia="zh-CN"/>
+        </w:rPr>
+      </w:pPr>
+      <w:r>
+        <w:rPr>
+          <w:rFonts w:ascii="Times New Roman" w:eastAsia="SimSun" w:hAnsi="Times New Roman" w:cs="Times New Roman"/>
+          <w:color w:val="A6A6A6" w:themeColor="background1" w:themeShade="A6"/>
           <w:szCs w:val="24"/>
           <w:lang w:eastAsia="zh-CN"/>
         </w:rPr>
@@ -502,6 +972,7 @@
       <w:r>
         <w:rPr>
           <w:rFonts w:ascii="Times New Roman" w:eastAsia="SimSun" w:hAnsi="Times New Roman" w:cs="Times New Roman"/>
+          <w:color w:val="A6A6A6" w:themeColor="background1" w:themeShade="A6"/>
           <w:szCs w:val="24"/>
           <w:lang w:eastAsia="zh-CN"/>
         </w:rPr>
@@ -517,13 +988,15 @@
         <w:spacing w:before="100" w:beforeAutospacing="1" w:after="100" w:afterAutospacing="1" w:line="240" w:lineRule="auto"/>
         <w:rPr>
           <w:rFonts w:ascii="Times New Roman" w:eastAsia="SimSun" w:hAnsi="Times New Roman" w:cs="Times New Roman"/>
-          <w:szCs w:val="24"/>
-          <w:lang w:eastAsia="zh-CN"/>
-        </w:rPr>
-      </w:pPr>
-      <w:r>
-        <w:rPr>
-          <w:rFonts w:ascii="Times New Roman" w:eastAsia="SimSun" w:hAnsi="Times New Roman" w:cs="Times New Roman"/>
+          <w:color w:val="A6A6A6" w:themeColor="background1" w:themeShade="A6"/>
+          <w:szCs w:val="24"/>
+          <w:lang w:eastAsia="zh-CN"/>
+        </w:rPr>
+      </w:pPr>
+      <w:r>
+        <w:rPr>
+          <w:rFonts w:ascii="Times New Roman" w:eastAsia="SimSun" w:hAnsi="Times New Roman" w:cs="Times New Roman"/>
+          <w:color w:val="A6A6A6" w:themeColor="background1" w:themeShade="A6"/>
           <w:szCs w:val="24"/>
           <w:lang w:eastAsia="zh-CN"/>
         </w:rPr>
@@ -539,13 +1012,15 @@
         <w:spacing w:before="100" w:beforeAutospacing="1" w:after="100" w:afterAutospacing="1" w:line="240" w:lineRule="auto"/>
         <w:rPr>
           <w:rFonts w:ascii="Times New Roman" w:eastAsia="SimSun" w:hAnsi="Times New Roman" w:cs="Times New Roman"/>
-          <w:szCs w:val="24"/>
-          <w:lang w:eastAsia="zh-CN"/>
-        </w:rPr>
-      </w:pPr>
-      <w:r>
-        <w:rPr>
-          <w:rFonts w:ascii="Times New Roman" w:eastAsia="SimSun" w:hAnsi="Times New Roman" w:cs="Times New Roman"/>
+          <w:color w:val="A6A6A6" w:themeColor="background1" w:themeShade="A6"/>
+          <w:szCs w:val="24"/>
+          <w:lang w:eastAsia="zh-CN"/>
+        </w:rPr>
+      </w:pPr>
+      <w:r>
+        <w:rPr>
+          <w:rFonts w:ascii="Times New Roman" w:eastAsia="SimSun" w:hAnsi="Times New Roman" w:cs="Times New Roman"/>
+          <w:color w:val="A6A6A6" w:themeColor="background1" w:themeShade="A6"/>
           <w:szCs w:val="24"/>
           <w:lang w:eastAsia="zh-CN"/>
         </w:rPr>
@@ -561,13 +1036,15 @@
         <w:spacing w:before="100" w:beforeAutospacing="1" w:after="100" w:afterAutospacing="1" w:line="240" w:lineRule="auto"/>
         <w:rPr>
           <w:rFonts w:ascii="Times New Roman" w:eastAsia="SimSun" w:hAnsi="Times New Roman" w:cs="Times New Roman"/>
-          <w:szCs w:val="24"/>
-          <w:lang w:eastAsia="zh-CN"/>
-        </w:rPr>
-      </w:pPr>
-      <w:r>
-        <w:rPr>
-          <w:rFonts w:ascii="Times New Roman" w:eastAsia="SimSun" w:hAnsi="Times New Roman" w:cs="Times New Roman"/>
+          <w:color w:val="A6A6A6" w:themeColor="background1" w:themeShade="A6"/>
+          <w:szCs w:val="24"/>
+          <w:lang w:eastAsia="zh-CN"/>
+        </w:rPr>
+      </w:pPr>
+      <w:r>
+        <w:rPr>
+          <w:rFonts w:ascii="Times New Roman" w:eastAsia="SimSun" w:hAnsi="Times New Roman" w:cs="Times New Roman"/>
+          <w:color w:val="A6A6A6" w:themeColor="background1" w:themeShade="A6"/>
           <w:szCs w:val="24"/>
           <w:lang w:eastAsia="zh-CN"/>
         </w:rPr>
@@ -583,18 +1060,40 @@
         <w:spacing w:before="100" w:beforeAutospacing="1" w:after="100" w:afterAutospacing="1" w:line="240" w:lineRule="auto"/>
         <w:rPr>
           <w:rFonts w:ascii="Times New Roman" w:eastAsia="SimSun" w:hAnsi="Times New Roman" w:cs="Times New Roman"/>
-          <w:szCs w:val="24"/>
-          <w:lang w:eastAsia="zh-CN"/>
-        </w:rPr>
-      </w:pPr>
-      <w:r>
-        <w:rPr>
-          <w:rFonts w:ascii="Times New Roman" w:eastAsia="SimSun" w:hAnsi="Times New Roman" w:cs="Times New Roman"/>
-          <w:szCs w:val="24"/>
-          <w:lang w:eastAsia="zh-CN"/>
-        </w:rPr>
-        <w:t>Did you use extra memory space or other data structures other than an array? If so, explain when and why?</w:t>
-      </w:r>
+          <w:color w:val="A6A6A6" w:themeColor="background1" w:themeShade="A6"/>
+          <w:szCs w:val="24"/>
+          <w:lang w:eastAsia="zh-CN"/>
+        </w:rPr>
+      </w:pPr>
+      <w:r>
+        <w:rPr>
+          <w:rFonts w:ascii="Times New Roman" w:eastAsia="SimSun" w:hAnsi="Times New Roman" w:cs="Times New Roman"/>
+          <w:color w:val="A6A6A6" w:themeColor="background1" w:themeShade="A6"/>
+          <w:szCs w:val="24"/>
+          <w:lang w:eastAsia="zh-CN"/>
+        </w:rPr>
+        <w:t>Did you use extra memory space or other data structures other than an array? If so, explain when and why</w:t>
+      </w:r>
+      <w:r>
+        <w:rPr>
+          <w:rFonts w:ascii="Times New Roman" w:eastAsia="SimSun" w:hAnsi="Times New Roman" w:cs="Times New Roman"/>
+          <w:color w:val="A6A6A6" w:themeColor="background1" w:themeShade="A6"/>
+          <w:szCs w:val="24"/>
+          <w:lang w:eastAsia="zh-CN"/>
+        </w:rPr>
+        <w:t>?</w:t>
+      </w:r>
+    </w:p>
+    <w:p>
+      <w:pPr>
+        <w:spacing w:before="100" w:beforeAutospacing="1" w:after="100" w:afterAutospacing="1" w:line="240" w:lineRule="auto"/>
+        <w:ind w:left="720"/>
+        <w:rPr>
+          <w:rFonts w:ascii="Times New Roman" w:eastAsia="SimSun" w:hAnsi="Times New Roman" w:cs="Times New Roman"/>
+          <w:szCs w:val="24"/>
+          <w:lang w:eastAsia="zh-CN"/>
+        </w:rPr>
+      </w:pPr>
     </w:p>
     <w:p>
       <w:pPr>
@@ -643,13 +1142,15 @@
         <w:jc w:val="both"/>
         <w:rPr>
           <w:rFonts w:ascii="Times New Roman" w:eastAsia="SimSun" w:hAnsi="Times New Roman" w:cs="Times New Roman"/>
-          <w:szCs w:val="24"/>
-          <w:lang w:eastAsia="zh-CN"/>
-        </w:rPr>
-      </w:pPr>
-      <w:r>
-        <w:rPr>
-          <w:rFonts w:ascii="Times New Roman" w:eastAsia="SimSun" w:hAnsi="Times New Roman" w:cs="Times New Roman"/>
+          <w:color w:val="A6A6A6" w:themeColor="background1" w:themeShade="A6"/>
+          <w:szCs w:val="24"/>
+          <w:lang w:eastAsia="zh-CN"/>
+        </w:rPr>
+      </w:pPr>
+      <w:r>
+        <w:rPr>
+          <w:rFonts w:ascii="Times New Roman" w:eastAsia="SimSun" w:hAnsi="Times New Roman" w:cs="Times New Roman"/>
+          <w:color w:val="A6A6A6" w:themeColor="background1" w:themeShade="A6"/>
           <w:szCs w:val="24"/>
           <w:lang w:eastAsia="zh-CN"/>
         </w:rPr>
@@ -890,6 +1391,7 @@
           <w:szCs w:val="24"/>
           <w:lang w:eastAsia="zh-CN"/>
         </w:rPr>
+        <w:lastRenderedPageBreak/>
         <w:t xml:space="preserve">Note: see the excel file plots.xlsx (The data in the file is unreal, just any numbers, SO, replace with your experiment results) you can create any chart by selecting the desired data. </w:t>
       </w:r>
     </w:p>
@@ -1492,6 +1994,7 @@
                 <w:sz w:val="20"/>
                 <w:szCs w:val="20"/>
               </w:rPr>
+              <w:lastRenderedPageBreak/>
               <w:t>Sort Type</w:t>
             </w:r>
           </w:p>
@@ -4358,6 +4861,7 @@
           <w:sz w:val="32"/>
           <w:szCs w:val="20"/>
         </w:rPr>
+        <w:lastRenderedPageBreak/>
         <w:t>References:</w:t>
       </w:r>
     </w:p>
@@ -4375,43 +4879,25 @@
           <w:sz w:val="20"/>
           <w:szCs w:val="20"/>
         </w:rPr>
-        <w:t xml:space="preserve">[1] Please insert references: books, papers, </w:t>
-      </w:r>
-      <w:proofErr w:type="gramStart"/>
-      <w:r>
+        <w:t>[1] Please insert references: books, papers, and  web references</w:t>
+      </w:r>
+    </w:p>
+    <w:p>
+      <w:pPr>
+        <w:pStyle w:val="ListParagraph"/>
+        <w:ind w:left="720"/>
         <w:rPr>
           <w:sz w:val="20"/>
           <w:szCs w:val="20"/>
         </w:rPr>
-        <w:t>and  web</w:t>
-      </w:r>
-      <w:proofErr w:type="gramEnd"/>
+      </w:pPr>
       <w:r>
         <w:rPr>
           <w:sz w:val="20"/>
           <w:szCs w:val="20"/>
         </w:rPr>
-        <w:t xml:space="preserve"> references</w:t>
-      </w:r>
-    </w:p>
-    <w:p>
-      <w:pPr>
-        <w:pStyle w:val="ListParagraph"/>
-        <w:ind w:left="720"/>
-        <w:rPr>
-          <w:sz w:val="20"/>
-          <w:szCs w:val="20"/>
-        </w:rPr>
-      </w:pPr>
-      <w:r>
-        <w:rPr>
-          <w:sz w:val="20"/>
-          <w:szCs w:val="20"/>
-        </w:rPr>
         <w:t xml:space="preserve">[2] </w:t>
       </w:r>
-      <w:bookmarkStart w:id="0" w:name="_GoBack"/>
-      <w:bookmarkEnd w:id="0"/>
     </w:p>
     <w:sectPr>
       <w:pgSz w:w="12240" w:h="15840"/>
@@ -4424,8 +4910,8 @@
 </file>
 
 <file path=word/numbering.xml><?xml version="1.0" encoding="utf-8"?>
-<w:numbering xmlns:wpc="http://schemas.microsoft.com/office/word/2010/wordprocessingCanvas" xmlns:cx="http://schemas.microsoft.com/office/drawing/2014/chartex" xmlns:cx1="http://schemas.microsoft.com/office/drawing/2015/9/8/chartex" xmlns:mc="http://schemas.openxmlformats.org/markup-compatibility/2006" xmlns:o="urn:schemas-microsoft-com:office:office" xmlns:r="http://schemas.openxmlformats.org/officeDocument/2006/relationships" xmlns:m="http://schemas.openxmlformats.org/officeDocument/2006/math" xmlns:v="urn:schemas-microsoft-com:vml" xmlns:wp14="http://schemas.microsoft.com/office/word/2010/wordprocessingDrawing" xmlns:wp="http://schemas.openxmlformats.org/drawingml/2006/wordprocessingDrawing" xmlns:w10="urn:schemas-microsoft-com:office:word" xmlns:w="http://schemas.openxmlformats.org/wordprocessingml/2006/main" xmlns:w14="http://schemas.microsoft.com/office/word/2010/wordml" xmlns:w15="http://schemas.microsoft.com/office/word/2012/wordml" xmlns:w16se="http://schemas.microsoft.com/office/word/2015/wordml/symex" xmlns:wpg="http://schemas.microsoft.com/office/word/2010/wordprocessingGroup" xmlns:wpi="http://schemas.microsoft.com/office/word/2010/wordprocessingInk" xmlns:wne="http://schemas.microsoft.com/office/word/2006/wordml" xmlns:wps="http://schemas.microsoft.com/office/word/2010/wordprocessingShape" mc:Ignorable="w14 w15 w16se wp14">
-  <w:abstractNum w:abstractNumId="0" w15:restartNumberingAfterBreak="0">
+<w:numbering xmlns:wpc="http://schemas.microsoft.com/office/word/2010/wordprocessingCanvas" xmlns:mo="http://schemas.microsoft.com/office/mac/office/2008/main" xmlns:mc="http://schemas.openxmlformats.org/markup-compatibility/2006" xmlns:mv="urn:schemas-microsoft-com:mac:vml" xmlns:o="urn:schemas-microsoft-com:office:office" xmlns:r="http://schemas.openxmlformats.org/officeDocument/2006/relationships" xmlns:m="http://schemas.openxmlformats.org/officeDocument/2006/math" xmlns:v="urn:schemas-microsoft-com:vml" xmlns:wp14="http://schemas.microsoft.com/office/word/2010/wordprocessingDrawing" xmlns:wp="http://schemas.openxmlformats.org/drawingml/2006/wordprocessingDrawing" xmlns:w10="urn:schemas-microsoft-com:office:word" xmlns:w="http://schemas.openxmlformats.org/wordprocessingml/2006/main" xmlns:w14="http://schemas.microsoft.com/office/word/2010/wordml" xmlns:w15="http://schemas.microsoft.com/office/word/2012/wordml" xmlns:wpg="http://schemas.microsoft.com/office/word/2010/wordprocessingGroup" xmlns:wpi="http://schemas.microsoft.com/office/word/2010/wordprocessingInk" xmlns:wne="http://schemas.microsoft.com/office/word/2006/wordml" xmlns:wps="http://schemas.microsoft.com/office/word/2010/wordprocessingShape" mc:Ignorable="w14 w15 wp14">
+  <w:abstractNum w:abstractNumId="0">
     <w:nsid w:val="0361530D"/>
     <w:multiLevelType w:val="hybridMultilevel"/>
     <w:tmpl w:val="BED80242"/>
@@ -4514,7 +5000,7 @@
       </w:pPr>
     </w:lvl>
   </w:abstractNum>
-  <w:abstractNum w:abstractNumId="1" w15:restartNumberingAfterBreak="0">
+  <w:abstractNum w:abstractNumId="1">
     <w:nsid w:val="22985568"/>
     <w:multiLevelType w:val="hybridMultilevel"/>
     <w:tmpl w:val="BED80242"/>
@@ -4603,7 +5089,7 @@
       </w:pPr>
     </w:lvl>
   </w:abstractNum>
-  <w:abstractNum w:abstractNumId="2" w15:restartNumberingAfterBreak="0">
+  <w:abstractNum w:abstractNumId="2">
     <w:nsid w:val="235E07AB"/>
     <w:multiLevelType w:val="hybridMultilevel"/>
     <w:tmpl w:val="6D98FC80"/>
@@ -4693,7 +5179,7 @@
       </w:pPr>
     </w:lvl>
   </w:abstractNum>
-  <w:abstractNum w:abstractNumId="3" w15:restartNumberingAfterBreak="0">
+  <w:abstractNum w:abstractNumId="3">
     <w:nsid w:val="2419051A"/>
     <w:multiLevelType w:val="hybridMultilevel"/>
     <w:tmpl w:val="E37EF352"/>
@@ -4779,7 +5265,7 @@
       </w:pPr>
     </w:lvl>
   </w:abstractNum>
-  <w:abstractNum w:abstractNumId="4" w15:restartNumberingAfterBreak="0">
+  <w:abstractNum w:abstractNumId="4">
     <w:nsid w:val="25027E1F"/>
     <w:multiLevelType w:val="hybridMultilevel"/>
     <w:tmpl w:val="33ACBE00"/>
@@ -4865,7 +5351,7 @@
       </w:pPr>
     </w:lvl>
   </w:abstractNum>
-  <w:abstractNum w:abstractNumId="5" w15:restartNumberingAfterBreak="0">
+  <w:abstractNum w:abstractNumId="5">
     <w:nsid w:val="272F6AE7"/>
     <w:multiLevelType w:val="hybridMultilevel"/>
     <w:tmpl w:val="33ACBE00"/>
@@ -4951,7 +5437,7 @@
       </w:pPr>
     </w:lvl>
   </w:abstractNum>
-  <w:abstractNum w:abstractNumId="6" w15:restartNumberingAfterBreak="0">
+  <w:abstractNum w:abstractNumId="6">
     <w:nsid w:val="2F934CD0"/>
     <w:multiLevelType w:val="hybridMultilevel"/>
     <w:tmpl w:val="BED80242"/>
@@ -5040,7 +5526,7 @@
       </w:pPr>
     </w:lvl>
   </w:abstractNum>
-  <w:abstractNum w:abstractNumId="7" w15:restartNumberingAfterBreak="0">
+  <w:abstractNum w:abstractNumId="7">
     <w:nsid w:val="3E586A5F"/>
     <w:multiLevelType w:val="hybridMultilevel"/>
     <w:tmpl w:val="BED80242"/>
@@ -5129,7 +5615,7 @@
       </w:pPr>
     </w:lvl>
   </w:abstractNum>
-  <w:abstractNum w:abstractNumId="8" w15:restartNumberingAfterBreak="0">
+  <w:abstractNum w:abstractNumId="8">
     <w:nsid w:val="4BD43964"/>
     <w:multiLevelType w:val="hybridMultilevel"/>
     <w:tmpl w:val="33ACBE00"/>
@@ -5215,7 +5701,7 @@
       </w:pPr>
     </w:lvl>
   </w:abstractNum>
-  <w:abstractNum w:abstractNumId="9" w15:restartNumberingAfterBreak="0">
+  <w:abstractNum w:abstractNumId="9">
     <w:nsid w:val="4C687C43"/>
     <w:multiLevelType w:val="hybridMultilevel"/>
     <w:tmpl w:val="BED80242"/>
@@ -5304,7 +5790,7 @@
       </w:pPr>
     </w:lvl>
   </w:abstractNum>
-  <w:abstractNum w:abstractNumId="10" w15:restartNumberingAfterBreak="0">
+  <w:abstractNum w:abstractNumId="10">
     <w:nsid w:val="527A5B24"/>
     <w:multiLevelType w:val="hybridMultilevel"/>
     <w:tmpl w:val="33ACBE00"/>
@@ -5390,7 +5876,93 @@
       </w:pPr>
     </w:lvl>
   </w:abstractNum>
-  <w:abstractNum w:abstractNumId="11" w15:restartNumberingAfterBreak="0">
+  <w:abstractNum w:abstractNumId="11">
+    <w:nsid w:val="5CD94B12"/>
+    <w:multiLevelType w:val="hybridMultilevel"/>
+    <w:tmpl w:val="8CBA1CE2"/>
+    <w:lvl w:ilvl="0" w:tplc="0409000F">
+      <w:start w:val="1"/>
+      <w:numFmt w:val="decimal"/>
+      <w:lvlText w:val="%1."/>
+      <w:lvlJc w:val="left"/>
+      <w:pPr>
+        <w:ind w:left="1440" w:hanging="360"/>
+      </w:pPr>
+    </w:lvl>
+    <w:lvl w:ilvl="1" w:tplc="04090019" w:tentative="1">
+      <w:start w:val="1"/>
+      <w:numFmt w:val="lowerLetter"/>
+      <w:lvlText w:val="%2."/>
+      <w:lvlJc w:val="left"/>
+      <w:pPr>
+        <w:ind w:left="2160" w:hanging="360"/>
+      </w:pPr>
+    </w:lvl>
+    <w:lvl w:ilvl="2" w:tplc="0409001B" w:tentative="1">
+      <w:start w:val="1"/>
+      <w:numFmt w:val="lowerRoman"/>
+      <w:lvlText w:val="%3."/>
+      <w:lvlJc w:val="right"/>
+      <w:pPr>
+        <w:ind w:left="2880" w:hanging="180"/>
+      </w:pPr>
+    </w:lvl>
+    <w:lvl w:ilvl="3" w:tplc="0409000F" w:tentative="1">
+      <w:start w:val="1"/>
+      <w:numFmt w:val="decimal"/>
+      <w:lvlText w:val="%4."/>
+      <w:lvlJc w:val="left"/>
+      <w:pPr>
+        <w:ind w:left="3600" w:hanging="360"/>
+      </w:pPr>
+    </w:lvl>
+    <w:lvl w:ilvl="4" w:tplc="04090019" w:tentative="1">
+      <w:start w:val="1"/>
+      <w:numFmt w:val="lowerLetter"/>
+      <w:lvlText w:val="%5."/>
+      <w:lvlJc w:val="left"/>
+      <w:pPr>
+        <w:ind w:left="4320" w:hanging="360"/>
+      </w:pPr>
+    </w:lvl>
+    <w:lvl w:ilvl="5" w:tplc="0409001B" w:tentative="1">
+      <w:start w:val="1"/>
+      <w:numFmt w:val="lowerRoman"/>
+      <w:lvlText w:val="%6."/>
+      <w:lvlJc w:val="right"/>
+      <w:pPr>
+        <w:ind w:left="5040" w:hanging="180"/>
+      </w:pPr>
+    </w:lvl>
+    <w:lvl w:ilvl="6" w:tplc="0409000F" w:tentative="1">
+      <w:start w:val="1"/>
+      <w:numFmt w:val="decimal"/>
+      <w:lvlText w:val="%7."/>
+      <w:lvlJc w:val="left"/>
+      <w:pPr>
+        <w:ind w:left="5760" w:hanging="360"/>
+      </w:pPr>
+    </w:lvl>
+    <w:lvl w:ilvl="7" w:tplc="04090019" w:tentative="1">
+      <w:start w:val="1"/>
+      <w:numFmt w:val="lowerLetter"/>
+      <w:lvlText w:val="%8."/>
+      <w:lvlJc w:val="left"/>
+      <w:pPr>
+        <w:ind w:left="6480" w:hanging="360"/>
+      </w:pPr>
+    </w:lvl>
+    <w:lvl w:ilvl="8" w:tplc="0409001B" w:tentative="1">
+      <w:start w:val="1"/>
+      <w:numFmt w:val="lowerRoman"/>
+      <w:lvlText w:val="%9."/>
+      <w:lvlJc w:val="right"/>
+      <w:pPr>
+        <w:ind w:left="7200" w:hanging="180"/>
+      </w:pPr>
+    </w:lvl>
+  </w:abstractNum>
+  <w:abstractNum w:abstractNumId="12">
     <w:nsid w:val="639B7EF8"/>
     <w:multiLevelType w:val="multilevel"/>
     <w:tmpl w:val="D0C82C9E"/>
@@ -5506,7 +6078,7 @@
       </w:pPr>
     </w:lvl>
   </w:abstractNum>
-  <w:abstractNum w:abstractNumId="12" w15:restartNumberingAfterBreak="0">
+  <w:abstractNum w:abstractNumId="13">
     <w:nsid w:val="63D8145D"/>
     <w:multiLevelType w:val="hybridMultilevel"/>
     <w:tmpl w:val="A992B49A"/>
@@ -5595,7 +6167,7 @@
       </w:pPr>
     </w:lvl>
   </w:abstractNum>
-  <w:abstractNum w:abstractNumId="13" w15:restartNumberingAfterBreak="0">
+  <w:abstractNum w:abstractNumId="14">
     <w:nsid w:val="6CAA0996"/>
     <w:multiLevelType w:val="hybridMultilevel"/>
     <w:tmpl w:val="88467630"/>
@@ -5715,22 +6287,25 @@
     <w:abstractNumId w:val="2"/>
   </w:num>
   <w:num w:numId="11">
-    <w:abstractNumId w:val="13"/>
+    <w:abstractNumId w:val="14"/>
   </w:num>
   <w:num w:numId="12">
     <w:abstractNumId w:val="3"/>
   </w:num>
   <w:num w:numId="13">
-    <w:abstractNumId w:val="11"/>
+    <w:abstractNumId w:val="12"/>
   </w:num>
   <w:num w:numId="14">
-    <w:abstractNumId w:val="12"/>
+    <w:abstractNumId w:val="13"/>
+  </w:num>
+  <w:num w:numId="15">
+    <w:abstractNumId w:val="11"/>
   </w:num>
 </w:numbering>
 </file>
 
 <file path=word/styles.xml><?xml version="1.0" encoding="utf-8"?>
-<w:styles xmlns:mc="http://schemas.openxmlformats.org/markup-compatibility/2006" xmlns:r="http://schemas.openxmlformats.org/officeDocument/2006/relationships" xmlns:w="http://schemas.openxmlformats.org/wordprocessingml/2006/main" xmlns:w14="http://schemas.microsoft.com/office/word/2010/wordml" xmlns:w15="http://schemas.microsoft.com/office/word/2012/wordml" xmlns:w16se="http://schemas.microsoft.com/office/word/2015/wordml/symex" mc:Ignorable="w14 w15 w16se">
+<w:styles xmlns:mc="http://schemas.openxmlformats.org/markup-compatibility/2006" xmlns:r="http://schemas.openxmlformats.org/officeDocument/2006/relationships" xmlns:w="http://schemas.openxmlformats.org/wordprocessingml/2006/main" xmlns:w14="http://schemas.microsoft.com/office/word/2010/wordml" xmlns:w15="http://schemas.microsoft.com/office/word/2012/wordml" mc:Ignorable="w14 w15">
   <w:docDefaults>
     <w:rPrDefault>
       <w:rPr>
@@ -5746,7 +6321,7 @@
       </w:pPr>
     </w:pPrDefault>
   </w:docDefaults>
-  <w:latentStyles w:defLockedState="0" w:defUIPriority="99" w:defSemiHidden="0" w:defUnhideWhenUsed="0" w:defQFormat="0" w:count="371">
+  <w:latentStyles w:defLockedState="0" w:defUIPriority="99" w:defSemiHidden="0" w:defUnhideWhenUsed="0" w:defQFormat="0" w:count="382">
     <w:lsdException w:name="Normal" w:uiPriority="0" w:qFormat="1"/>
     <w:lsdException w:name="heading 1" w:uiPriority="9" w:qFormat="1"/>
     <w:lsdException w:name="heading 2" w:semiHidden="1" w:uiPriority="9" w:unhideWhenUsed="1" w:qFormat="1"/>
@@ -5852,7 +6427,6 @@
     <w:lsdException w:name="HTML Sample" w:semiHidden="1" w:unhideWhenUsed="1"/>
     <w:lsdException w:name="HTML Typewriter" w:semiHidden="1" w:unhideWhenUsed="1"/>
     <w:lsdException w:name="HTML Variable" w:semiHidden="1" w:unhideWhenUsed="1"/>
-    <w:lsdException w:name="Normal Table" w:semiHidden="1" w:unhideWhenUsed="1"/>
     <w:lsdException w:name="annotation subject" w:semiHidden="1" w:unhideWhenUsed="1"/>
     <w:lsdException w:name="No List" w:semiHidden="1" w:unhideWhenUsed="1"/>
     <w:lsdException w:name="Outline List 1" w:semiHidden="1" w:unhideWhenUsed="1"/>
@@ -5898,11 +6472,9 @@
     <w:lsdException w:name="Table Subtle 1" w:semiHidden="1" w:unhideWhenUsed="1"/>
     <w:lsdException w:name="Table Subtle 2" w:semiHidden="1" w:unhideWhenUsed="1"/>
     <w:lsdException w:name="Table Web 1" w:semiHidden="1" w:unhideWhenUsed="1"/>
-    <w:lsdException w:name="Table Web 2" w:semiHidden="1" w:unhideWhenUsed="1"/>
     <w:lsdException w:name="Table Web 3" w:semiHidden="1" w:unhideWhenUsed="1"/>
     <w:lsdException w:name="Balloon Text" w:semiHidden="1" w:unhideWhenUsed="1"/>
     <w:lsdException w:name="Table Grid" w:uiPriority="59"/>
-    <w:lsdException w:name="Table Theme" w:semiHidden="1" w:unhideWhenUsed="1"/>
     <w:lsdException w:name="Placeholder Text" w:semiHidden="1"/>
     <w:lsdException w:name="No Spacing" w:uiPriority="1" w:qFormat="1"/>
     <w:lsdException w:name="Light Shading" w:uiPriority="60"/>
@@ -6118,6 +6690,8 @@
     <w:lsdException w:name="List Table 5 Dark Accent 6" w:uiPriority="50"/>
     <w:lsdException w:name="List Table 6 Colorful Accent 6" w:uiPriority="51"/>
     <w:lsdException w:name="List Table 7 Colorful Accent 6" w:uiPriority="52"/>
+    <w:lsdException w:name="Mention" w:semiHidden="1" w:unhideWhenUsed="1"/>
+    <w:lsdException w:name="Smart Hyperlink" w:semiHidden="1" w:unhideWhenUsed="1"/>
   </w:latentStyles>
   <w:style w:type="paragraph" w:default="1" w:styleId="Normal">
     <w:name w:val="Normal"/>
@@ -6623,7 +7197,7 @@
 </file>
 
 <file path=customXml/itemProps1.xml><?xml version="1.0" encoding="utf-8"?>
-<ds:datastoreItem xmlns:ds="http://schemas.openxmlformats.org/officeDocument/2006/customXml" ds:itemID="{ED8B441E-2A55-4653-93A5-20FC74B088CA}">
+<ds:datastoreItem xmlns:ds="http://schemas.openxmlformats.org/officeDocument/2006/customXml" ds:itemID="{B2C3BE44-6ECD-B440-8742-B4258441A0AC}">
   <ds:schemaRefs>
     <ds:schemaRef ds:uri="http://schemas.openxmlformats.org/officeDocument/2006/bibliography"/>
   </ds:schemaRefs>

</xml_diff>